<commit_message>
seco-fam, Frontend: CREATE component Family para todos los apellidos
</commit_message>
<xml_diff>
--- a/seco-fam/doc/PROYECTO WEB SECO.docx
+++ b/seco-fam/doc/PROYECTO WEB SECO.docx
@@ -21,7 +21,15 @@
         <w:t>,</w:t>
       </w:r>
       <w:r>
-        <w:t xml:space="preserve"> un pdf con posibilidad de lectura y descarga</w:t>
+        <w:t xml:space="preserve"> un </w:t>
+      </w:r>
+      <w:proofErr w:type="spellStart"/>
+      <w:r>
+        <w:t>pdf</w:t>
+      </w:r>
+      <w:proofErr w:type="spellEnd"/>
+      <w:r>
+        <w:t xml:space="preserve"> con posibilidad de lectura y descarga</w:t>
       </w:r>
       <w:r>
         <w:t xml:space="preserve"> y un formulario</w:t>
@@ -30,8 +38,21 @@
         <w:t xml:space="preserve"> (Ayúdanos a mejorar)</w:t>
       </w:r>
       <w:r>
-        <w:t xml:space="preserve"> por si el usuario quiere aportar información acerca del árbol genealógico mostrado en el pdf</w:t>
-      </w:r>
+        <w:t xml:space="preserve"> por si el usuario quiere aportar información acerca del árbol genealógico mostrado en </w:t>
+      </w:r>
+      <w:proofErr w:type="spellStart"/>
+      <w:r>
+        <w:t>el</w:t>
+      </w:r>
+      <w:proofErr w:type="spellEnd"/>
+      <w:r>
+        <w:t xml:space="preserve"> </w:t>
+      </w:r>
+      <w:proofErr w:type="spellStart"/>
+      <w:r>
+        <w:t>pdf</w:t>
+      </w:r>
+      <w:proofErr w:type="spellEnd"/>
       <w:r>
         <w:t xml:space="preserve">. </w:t>
       </w:r>
@@ -41,10 +62,34 @@
         <w:pStyle w:val="jetBrainsMono"/>
       </w:pPr>
       <w:r>
-        <w:t>Existirá un administrador (5º password) que le mostrará el contenido de las 4 familias (sidebar con el nombre de las 4 familias).</w:t>
-      </w:r>
-      <w:r>
-        <w:t xml:space="preserve"> En la página principal mostrará los 4 iconos de los 4 pdfs con posibilidad de sustituirlo por otro fichero que subirá el administrador.</w:t>
+        <w:t xml:space="preserve">Existirá un administrador (5º </w:t>
+      </w:r>
+      <w:proofErr w:type="spellStart"/>
+      <w:r>
+        <w:t>password</w:t>
+      </w:r>
+      <w:proofErr w:type="spellEnd"/>
+      <w:r>
+        <w:t>) que le mostrará el contenido de las 4 familias (</w:t>
+      </w:r>
+      <w:proofErr w:type="spellStart"/>
+      <w:r>
+        <w:t>sidebar</w:t>
+      </w:r>
+      <w:proofErr w:type="spellEnd"/>
+      <w:r>
+        <w:t xml:space="preserve"> con el nombre de las 4 familias).</w:t>
+      </w:r>
+      <w:r>
+        <w:t xml:space="preserve"> En la página principal mostrará los 4 iconos de los 4 </w:t>
+      </w:r>
+      <w:proofErr w:type="spellStart"/>
+      <w:r>
+        <w:t>pdfs</w:t>
+      </w:r>
+      <w:proofErr w:type="spellEnd"/>
+      <w:r>
+        <w:t xml:space="preserve"> con posibilidad de sustituirlo por otro fichero que subirá el administrador.</w:t>
       </w:r>
     </w:p>
     <w:p>
@@ -69,43 +114,18 @@
     </w:p>
     <w:p>
       <w:pPr>
-        <w:pStyle w:val="jetBrainsMono"/>
+        <w:rPr>
+          <w:rFonts w:ascii="JetBrains Mono" w:hAnsi="JetBrains Mono"/>
+        </w:rPr>
       </w:pPr>
       <w:r>
-        <w:t>Página de cada familia:</w:t>
+        <w:br w:type="page"/>
       </w:r>
     </w:p>
     <w:p>
       <w:pPr>
         <w:pStyle w:val="jetBrainsMono"/>
       </w:pPr>
-      <w:r>
-        <w:t>Una vez el usuario meta el código, y dependiendo de cuál sea éste, le llevará a la URL de una u otra familia. Según la url, la fotografía será diferente y en ella aparecerá:</w:t>
-      </w:r>
-    </w:p>
-    <w:p>
-      <w:pPr>
-        <w:pStyle w:val="jetBrainsMono"/>
-      </w:pPr>
-      <w:r>
-        <w:t xml:space="preserve">- Un pdf (el del árbol genealógico de la familia en sí) que podrá ser pinchado para visualizarlo directamente. O sea, que si se pincha encima se abre y si se pincha con botón derecho dé la opción de descarga. Precediendo al PDF aparecería un tecto plano (no necesariamente una variable) que diga "Pincha para mirar el árbol genealógico de la familia X" </w:t>
-      </w:r>
-    </w:p>
-    <w:p>
-      <w:pPr>
-        <w:pStyle w:val="jetBrainsMono"/>
-      </w:pPr>
-      <w:r>
-        <w:t>- Más abajo, un texto que diga algo así: "¿Quieres modificar o añadir algún dato del árbol genealógico? Envíame tus observaciones y comentarios"  y justo debajo un campo amplio donde se pueda introducir un texto y un botón que indique: "enviar email" (y quizá un recaptcha sencillo para que no le envíen mierda)</w:t>
-      </w:r>
-    </w:p>
-    <w:p>
-      <w:pPr>
-        <w:pStyle w:val="jetBrainsMono"/>
-      </w:pPr>
-      <w:r>
-        <w:t>- Una forma sencilla para que mi suegro pueda borrar y subir los pdf actualizados. Una especie de backoffice o, si ves que eso sube mucho el precio, le metemos el filezilla y le enseñamos cómo subirlo con exactamente el mismo nombre para que lo machaque.</w:t>
-      </w:r>
     </w:p>
     <w:sectPr>
       <w:pgSz w:w="11906" w:h="16838"/>

</xml_diff>

<commit_message>
seco-fam, Backend, CREATE: subir pdf según familia sustituyendo a la ya existentes
</commit_message>
<xml_diff>
--- a/seco-fam/doc/PROYECTO WEB SECO.docx
+++ b/seco-fam/doc/PROYECTO WEB SECO.docx
@@ -38,15 +38,7 @@
         <w:t xml:space="preserve"> (Ayúdanos a mejorar)</w:t>
       </w:r>
       <w:r>
-        <w:t xml:space="preserve"> por si el usuario quiere aportar información acerca del árbol genealógico mostrado en </w:t>
-      </w:r>
-      <w:proofErr w:type="spellStart"/>
-      <w:r>
-        <w:t>el</w:t>
-      </w:r>
-      <w:proofErr w:type="spellEnd"/>
-      <w:r>
-        <w:t xml:space="preserve"> </w:t>
+        <w:t xml:space="preserve"> por si el usuario quiere aportar información acerca del árbol genealógico mostrado en el </w:t>
       </w:r>
       <w:proofErr w:type="spellStart"/>
       <w:r>
@@ -124,9 +116,165 @@
     </w:p>
     <w:p>
       <w:pPr>
-        <w:pStyle w:val="jetBrainsMono"/>
+        <w:pStyle w:val="Citadestacada"/>
       </w:pPr>
-    </w:p>
+      <w:r>
+        <w:lastRenderedPageBreak/>
+        <w:t>Dependencias</w:t>
+      </w:r>
+    </w:p>
+    <w:p>
+      <w:r>
+        <w:t>Express: Para crear el servidor y levantar el servicio</w:t>
+      </w:r>
+    </w:p>
+    <w:p>
+      <w:proofErr w:type="spellStart"/>
+      <w:r>
+        <w:t>Multer</w:t>
+      </w:r>
+      <w:proofErr w:type="spellEnd"/>
+      <w:r>
+        <w:t>: Lee la información del archivo y lo guarda en una carpeta</w:t>
+      </w:r>
+      <w:r>
+        <w:t xml:space="preserve">. </w:t>
+      </w:r>
+      <w:proofErr w:type="spellStart"/>
+      <w:r>
+        <w:t>Multer</w:t>
+      </w:r>
+      <w:proofErr w:type="spellEnd"/>
+      <w:r>
+        <w:t xml:space="preserve"> es un "middleware" de node.js para el manejo de </w:t>
+      </w:r>
+      <w:proofErr w:type="spellStart"/>
+      <w:r>
+        <w:t>multipart</w:t>
+      </w:r>
+      <w:proofErr w:type="spellEnd"/>
+      <w:r>
+        <w:t>/</w:t>
+      </w:r>
+      <w:proofErr w:type="spellStart"/>
+      <w:r>
+        <w:t>form</w:t>
+      </w:r>
+      <w:proofErr w:type="spellEnd"/>
+      <w:r>
+        <w:t>-data</w:t>
+      </w:r>
+      <w:r>
+        <w:t xml:space="preserve">, por lo que sólo se usa </w:t>
+      </w:r>
+      <w:r>
+        <w:t>para la subida de archivos.</w:t>
+      </w:r>
+    </w:p>
+    <w:p>
+      <w:r>
+        <w:t xml:space="preserve">NOTA: </w:t>
+      </w:r>
+      <w:proofErr w:type="spellStart"/>
+      <w:r>
+        <w:t>Multer</w:t>
+      </w:r>
+      <w:proofErr w:type="spellEnd"/>
+      <w:r>
+        <w:t xml:space="preserve"> no procesará ningún formulario que no sea </w:t>
+      </w:r>
+      <w:proofErr w:type="spellStart"/>
+      <w:r>
+        <w:t>multiparte</w:t>
+      </w:r>
+      <w:proofErr w:type="spellEnd"/>
+      <w:r>
+        <w:t xml:space="preserve"> (</w:t>
+      </w:r>
+      <w:proofErr w:type="spellStart"/>
+      <w:r>
+        <w:t>multipart</w:t>
+      </w:r>
+      <w:proofErr w:type="spellEnd"/>
+      <w:r>
+        <w:t>/</w:t>
+      </w:r>
+      <w:proofErr w:type="spellStart"/>
+      <w:r>
+        <w:t>form</w:t>
+      </w:r>
+      <w:proofErr w:type="spellEnd"/>
+      <w:r>
+        <w:t>-data).</w:t>
+      </w:r>
+      <w:r>
+        <w:t xml:space="preserve"> En </w:t>
+      </w:r>
+      <w:proofErr w:type="spellStart"/>
+      <w:r>
+        <w:t>React</w:t>
+      </w:r>
+      <w:proofErr w:type="spellEnd"/>
+      <w:r>
+        <w:t xml:space="preserve"> se vera un atributo dentro del input: </w:t>
+      </w:r>
+      <w:proofErr w:type="spellStart"/>
+      <w:r>
+        <w:t>formEncType</w:t>
+      </w:r>
+      <w:proofErr w:type="spellEnd"/>
+      <w:r>
+        <w:t>="</w:t>
+      </w:r>
+      <w:proofErr w:type="spellStart"/>
+      <w:r>
+        <w:t>multipart</w:t>
+      </w:r>
+      <w:proofErr w:type="spellEnd"/>
+      <w:r>
+        <w:t>/</w:t>
+      </w:r>
+      <w:proofErr w:type="spellStart"/>
+      <w:r>
+        <w:t>form</w:t>
+      </w:r>
+      <w:proofErr w:type="spellEnd"/>
+      <w:r>
+        <w:t>-data"</w:t>
+      </w:r>
+      <w:r>
+        <w:t xml:space="preserve">. En HTML sería </w:t>
+      </w:r>
+      <w:proofErr w:type="spellStart"/>
+      <w:r>
+        <w:t>enctype</w:t>
+      </w:r>
+      <w:proofErr w:type="spellEnd"/>
+      <w:r>
+        <w:t>="</w:t>
+      </w:r>
+      <w:proofErr w:type="spellStart"/>
+      <w:r>
+        <w:t>multipart</w:t>
+      </w:r>
+      <w:proofErr w:type="spellEnd"/>
+      <w:r>
+        <w:t>/</w:t>
+      </w:r>
+      <w:proofErr w:type="spellStart"/>
+      <w:r>
+        <w:t>form</w:t>
+      </w:r>
+      <w:proofErr w:type="spellEnd"/>
+      <w:r>
+        <w:t>-data"</w:t>
+      </w:r>
+      <w:r>
+        <w:t>.</w:t>
+      </w:r>
+    </w:p>
+    <w:p/>
+    <w:p/>
     <w:sectPr>
       <w:pgSz w:w="11906" w:h="16838"/>
       <w:pgMar w:top="1417" w:right="1701" w:bottom="1417" w:left="1701" w:header="708" w:footer="708" w:gutter="0"/>

</xml_diff>